<commit_message>
Aggiunto id 20 problemi balice
</commit_message>
<xml_diff>
--- a/Valutazione euristica/Valutazione euristica - Davide Balice.docx
+++ b/Valutazione euristica/Valutazione euristica - Davide Balice.docx
@@ -114,7 +114,7 @@
       <w:tr>
         <w:tc>
           <w:tcPr>
-            <w:tcW w:w="931" w:type="dxa"/>
+            <w:tcW w:w="831" w:type="dxa"/>
           </w:tcPr>
           <w:p>
             <w:pPr>
@@ -132,7 +132,7 @@
         </w:tc>
         <w:tc>
           <w:tcPr>
-            <w:tcW w:w="3033" w:type="dxa"/>
+            <w:tcW w:w="4477" w:type="dxa"/>
           </w:tcPr>
           <w:p>
             <w:pPr>
@@ -150,7 +150,7 @@
         </w:tc>
         <w:tc>
           <w:tcPr>
-            <w:tcW w:w="2172" w:type="dxa"/>
+            <w:tcW w:w="1168" w:type="dxa"/>
           </w:tcPr>
           <w:p>
             <w:pPr>
@@ -168,7 +168,7 @@
         </w:tc>
         <w:tc>
           <w:tcPr>
-            <w:tcW w:w="1426" w:type="dxa"/>
+            <w:tcW w:w="1259" w:type="dxa"/>
           </w:tcPr>
           <w:p>
             <w:pPr>
@@ -186,7 +186,7 @@
         </w:tc>
         <w:tc>
           <w:tcPr>
-            <w:tcW w:w="1260" w:type="dxa"/>
+            <w:tcW w:w="1168" w:type="dxa"/>
           </w:tcPr>
           <w:p>
             <w:pPr>
@@ -204,7 +204,7 @@
         </w:tc>
         <w:tc>
           <w:tcPr>
-            <w:tcW w:w="806" w:type="dxa"/>
+            <w:tcW w:w="725" w:type="dxa"/>
           </w:tcPr>
           <w:p>
             <w:pPr>
@@ -224,7 +224,7 @@
       <w:tr>
         <w:tc>
           <w:tcPr>
-            <w:tcW w:w="931" w:type="dxa"/>
+            <w:tcW w:w="831" w:type="dxa"/>
           </w:tcPr>
           <w:p>
             <w:r>
@@ -234,7 +234,7 @@
         </w:tc>
         <w:tc>
           <w:tcPr>
-            <w:tcW w:w="3033" w:type="dxa"/>
+            <w:tcW w:w="4477" w:type="dxa"/>
           </w:tcPr>
           <w:p>
             <w:pPr>
@@ -252,7 +252,7 @@
         </w:tc>
         <w:tc>
           <w:tcPr>
-            <w:tcW w:w="2172" w:type="dxa"/>
+            <w:tcW w:w="1168" w:type="dxa"/>
           </w:tcPr>
           <w:p>
             <w:r>
@@ -265,7 +265,7 @@
         </w:tc>
         <w:tc>
           <w:tcPr>
-            <w:tcW w:w="1426" w:type="dxa"/>
+            <w:tcW w:w="1259" w:type="dxa"/>
           </w:tcPr>
           <w:p>
             <w:r>
@@ -275,7 +275,7 @@
         </w:tc>
         <w:tc>
           <w:tcPr>
-            <w:tcW w:w="1260" w:type="dxa"/>
+            <w:tcW w:w="1168" w:type="dxa"/>
           </w:tcPr>
           <w:p>
             <w:r>
@@ -285,7 +285,7 @@
         </w:tc>
         <w:tc>
           <w:tcPr>
-            <w:tcW w:w="806" w:type="dxa"/>
+            <w:tcW w:w="725" w:type="dxa"/>
           </w:tcPr>
           <w:p>
             <w:r>
@@ -297,7 +297,7 @@
       <w:tr>
         <w:tc>
           <w:tcPr>
-            <w:tcW w:w="931" w:type="dxa"/>
+            <w:tcW w:w="831" w:type="dxa"/>
           </w:tcPr>
           <w:p>
             <w:r>
@@ -307,7 +307,7 @@
         </w:tc>
         <w:tc>
           <w:tcPr>
-            <w:tcW w:w="3033" w:type="dxa"/>
+            <w:tcW w:w="4477" w:type="dxa"/>
           </w:tcPr>
           <w:p>
             <w:r>
@@ -317,7 +317,7 @@
         </w:tc>
         <w:tc>
           <w:tcPr>
-            <w:tcW w:w="2172" w:type="dxa"/>
+            <w:tcW w:w="1168" w:type="dxa"/>
           </w:tcPr>
           <w:p>
             <w:pPr>
@@ -338,7 +338,7 @@
         </w:tc>
         <w:tc>
           <w:tcPr>
-            <w:tcW w:w="1426" w:type="dxa"/>
+            <w:tcW w:w="1259" w:type="dxa"/>
           </w:tcPr>
           <w:p>
             <w:r>
@@ -348,7 +348,7 @@
         </w:tc>
         <w:tc>
           <w:tcPr>
-            <w:tcW w:w="1260" w:type="dxa"/>
+            <w:tcW w:w="1168" w:type="dxa"/>
           </w:tcPr>
           <w:p>
             <w:r>
@@ -358,7 +358,7 @@
         </w:tc>
         <w:tc>
           <w:tcPr>
-            <w:tcW w:w="806" w:type="dxa"/>
+            <w:tcW w:w="725" w:type="dxa"/>
           </w:tcPr>
           <w:p>
             <w:r>
@@ -370,7 +370,7 @@
       <w:tr>
         <w:tc>
           <w:tcPr>
-            <w:tcW w:w="931" w:type="dxa"/>
+            <w:tcW w:w="831" w:type="dxa"/>
           </w:tcPr>
           <w:p>
             <w:r>
@@ -380,7 +380,7 @@
         </w:tc>
         <w:tc>
           <w:tcPr>
-            <w:tcW w:w="3033" w:type="dxa"/>
+            <w:tcW w:w="4477" w:type="dxa"/>
           </w:tcPr>
           <w:p>
             <w:r>
@@ -390,7 +390,7 @@
         </w:tc>
         <w:tc>
           <w:tcPr>
-            <w:tcW w:w="2172" w:type="dxa"/>
+            <w:tcW w:w="1168" w:type="dxa"/>
           </w:tcPr>
           <w:p>
             <w:r>
@@ -400,7 +400,7 @@
         </w:tc>
         <w:tc>
           <w:tcPr>
-            <w:tcW w:w="1426" w:type="dxa"/>
+            <w:tcW w:w="1259" w:type="dxa"/>
           </w:tcPr>
           <w:p>
             <w:r>
@@ -410,7 +410,7 @@
         </w:tc>
         <w:tc>
           <w:tcPr>
-            <w:tcW w:w="1260" w:type="dxa"/>
+            <w:tcW w:w="1168" w:type="dxa"/>
           </w:tcPr>
           <w:p>
             <w:r>
@@ -426,7 +426,7 @@
         </w:tc>
         <w:tc>
           <w:tcPr>
-            <w:tcW w:w="806" w:type="dxa"/>
+            <w:tcW w:w="725" w:type="dxa"/>
           </w:tcPr>
           <w:p>
             <w:r>
@@ -438,7 +438,7 @@
       <w:tr>
         <w:tc>
           <w:tcPr>
-            <w:tcW w:w="931" w:type="dxa"/>
+            <w:tcW w:w="831" w:type="dxa"/>
           </w:tcPr>
           <w:p>
             <w:r>
@@ -448,7 +448,7 @@
         </w:tc>
         <w:tc>
           <w:tcPr>
-            <w:tcW w:w="3033" w:type="dxa"/>
+            <w:tcW w:w="4477" w:type="dxa"/>
           </w:tcPr>
           <w:p>
             <w:r>
@@ -458,7 +458,7 @@
         </w:tc>
         <w:tc>
           <w:tcPr>
-            <w:tcW w:w="2172" w:type="dxa"/>
+            <w:tcW w:w="1168" w:type="dxa"/>
           </w:tcPr>
           <w:p>
             <w:r>
@@ -468,7 +468,7 @@
         </w:tc>
         <w:tc>
           <w:tcPr>
-            <w:tcW w:w="1426" w:type="dxa"/>
+            <w:tcW w:w="1259" w:type="dxa"/>
           </w:tcPr>
           <w:p>
             <w:r>
@@ -478,7 +478,7 @@
         </w:tc>
         <w:tc>
           <w:tcPr>
-            <w:tcW w:w="1260" w:type="dxa"/>
+            <w:tcW w:w="1168" w:type="dxa"/>
           </w:tcPr>
           <w:p>
             <w:r>
@@ -488,7 +488,7 @@
         </w:tc>
         <w:tc>
           <w:tcPr>
-            <w:tcW w:w="806" w:type="dxa"/>
+            <w:tcW w:w="725" w:type="dxa"/>
           </w:tcPr>
           <w:p>
             <w:r>
@@ -500,7 +500,7 @@
       <w:tr>
         <w:tc>
           <w:tcPr>
-            <w:tcW w:w="931" w:type="dxa"/>
+            <w:tcW w:w="831" w:type="dxa"/>
           </w:tcPr>
           <w:p>
             <w:r>
@@ -510,7 +510,7 @@
         </w:tc>
         <w:tc>
           <w:tcPr>
-            <w:tcW w:w="3033" w:type="dxa"/>
+            <w:tcW w:w="4477" w:type="dxa"/>
           </w:tcPr>
           <w:p>
             <w:r>
@@ -520,7 +520,7 @@
         </w:tc>
         <w:tc>
           <w:tcPr>
-            <w:tcW w:w="2172" w:type="dxa"/>
+            <w:tcW w:w="1168" w:type="dxa"/>
           </w:tcPr>
           <w:p>
             <w:r>
@@ -530,7 +530,7 @@
         </w:tc>
         <w:tc>
           <w:tcPr>
-            <w:tcW w:w="1426" w:type="dxa"/>
+            <w:tcW w:w="1259" w:type="dxa"/>
           </w:tcPr>
           <w:p>
             <w:r>
@@ -540,7 +540,7 @@
         </w:tc>
         <w:tc>
           <w:tcPr>
-            <w:tcW w:w="1260" w:type="dxa"/>
+            <w:tcW w:w="1168" w:type="dxa"/>
           </w:tcPr>
           <w:p>
             <w:r>
@@ -550,7 +550,7 @@
         </w:tc>
         <w:tc>
           <w:tcPr>
-            <w:tcW w:w="806" w:type="dxa"/>
+            <w:tcW w:w="725" w:type="dxa"/>
           </w:tcPr>
           <w:p>
             <w:r>
@@ -565,7 +565,7 @@
         </w:trPr>
         <w:tc>
           <w:tcPr>
-            <w:tcW w:w="931" w:type="dxa"/>
+            <w:tcW w:w="831" w:type="dxa"/>
           </w:tcPr>
           <w:p>
             <w:r>
@@ -575,7 +575,7 @@
         </w:tc>
         <w:tc>
           <w:tcPr>
-            <w:tcW w:w="3033" w:type="dxa"/>
+            <w:tcW w:w="4477" w:type="dxa"/>
           </w:tcPr>
           <w:p>
             <w:pPr>
@@ -593,7 +593,7 @@
         </w:tc>
         <w:tc>
           <w:tcPr>
-            <w:tcW w:w="2172" w:type="dxa"/>
+            <w:tcW w:w="1168" w:type="dxa"/>
           </w:tcPr>
           <w:p>
             <w:r>
@@ -607,7 +607,7 @@
         </w:tc>
         <w:tc>
           <w:tcPr>
-            <w:tcW w:w="1426" w:type="dxa"/>
+            <w:tcW w:w="1259" w:type="dxa"/>
           </w:tcPr>
           <w:p>
             <w:r>
@@ -622,7 +622,7 @@
         </w:tc>
         <w:tc>
           <w:tcPr>
-            <w:tcW w:w="1260" w:type="dxa"/>
+            <w:tcW w:w="1168" w:type="dxa"/>
           </w:tcPr>
           <w:p>
             <w:r>
@@ -637,7 +637,7 @@
         </w:tc>
         <w:tc>
           <w:tcPr>
-            <w:tcW w:w="806" w:type="dxa"/>
+            <w:tcW w:w="725" w:type="dxa"/>
           </w:tcPr>
           <w:p>
             <w:r>
@@ -650,7 +650,7 @@
       <w:tr>
         <w:tc>
           <w:tcPr>
-            <w:tcW w:w="931" w:type="dxa"/>
+            <w:tcW w:w="831" w:type="dxa"/>
           </w:tcPr>
           <w:p>
             <w:r>
@@ -660,7 +660,7 @@
         </w:tc>
         <w:tc>
           <w:tcPr>
-            <w:tcW w:w="3033" w:type="dxa"/>
+            <w:tcW w:w="4477" w:type="dxa"/>
           </w:tcPr>
           <w:p>
             <w:hyperlink r:id="rId6" w:history="1">
@@ -675,7 +675,7 @@
         </w:tc>
         <w:tc>
           <w:tcPr>
-            <w:tcW w:w="2172" w:type="dxa"/>
+            <w:tcW w:w="1168" w:type="dxa"/>
           </w:tcPr>
           <w:p>
             <w:r>
@@ -696,7 +696,7 @@
         </w:tc>
         <w:tc>
           <w:tcPr>
-            <w:tcW w:w="1426" w:type="dxa"/>
+            <w:tcW w:w="1259" w:type="dxa"/>
           </w:tcPr>
           <w:p>
             <w:r>
@@ -706,7 +706,7 @@
         </w:tc>
         <w:tc>
           <w:tcPr>
-            <w:tcW w:w="1260" w:type="dxa"/>
+            <w:tcW w:w="1168" w:type="dxa"/>
           </w:tcPr>
           <w:p>
             <w:r>
@@ -716,7 +716,7 @@
         </w:tc>
         <w:tc>
           <w:tcPr>
-            <w:tcW w:w="806" w:type="dxa"/>
+            <w:tcW w:w="725" w:type="dxa"/>
           </w:tcPr>
           <w:p>
             <w:r>
@@ -728,7 +728,7 @@
       <w:tr>
         <w:tc>
           <w:tcPr>
-            <w:tcW w:w="931" w:type="dxa"/>
+            <w:tcW w:w="831" w:type="dxa"/>
           </w:tcPr>
           <w:p>
             <w:r>
@@ -738,7 +738,7 @@
         </w:tc>
         <w:tc>
           <w:tcPr>
-            <w:tcW w:w="3033" w:type="dxa"/>
+            <w:tcW w:w="4477" w:type="dxa"/>
           </w:tcPr>
           <w:p>
             <w:hyperlink r:id="rId7" w:history="1">
@@ -753,7 +753,7 @@
         </w:tc>
         <w:tc>
           <w:tcPr>
-            <w:tcW w:w="2172" w:type="dxa"/>
+            <w:tcW w:w="1168" w:type="dxa"/>
           </w:tcPr>
           <w:p>
             <w:r>
@@ -771,7 +771,7 @@
         </w:tc>
         <w:tc>
           <w:tcPr>
-            <w:tcW w:w="1426" w:type="dxa"/>
+            <w:tcW w:w="1259" w:type="dxa"/>
           </w:tcPr>
           <w:p>
             <w:r>
@@ -781,7 +781,7 @@
         </w:tc>
         <w:tc>
           <w:tcPr>
-            <w:tcW w:w="1260" w:type="dxa"/>
+            <w:tcW w:w="1168" w:type="dxa"/>
           </w:tcPr>
           <w:p>
             <w:r>
@@ -794,7 +794,7 @@
         </w:tc>
         <w:tc>
           <w:tcPr>
-            <w:tcW w:w="806" w:type="dxa"/>
+            <w:tcW w:w="725" w:type="dxa"/>
           </w:tcPr>
           <w:p>
             <w:r>
@@ -806,7 +806,7 @@
       <w:tr>
         <w:tc>
           <w:tcPr>
-            <w:tcW w:w="931" w:type="dxa"/>
+            <w:tcW w:w="831" w:type="dxa"/>
           </w:tcPr>
           <w:p>
             <w:r>
@@ -816,7 +816,7 @@
         </w:tc>
         <w:tc>
           <w:tcPr>
-            <w:tcW w:w="3033" w:type="dxa"/>
+            <w:tcW w:w="4477" w:type="dxa"/>
           </w:tcPr>
           <w:p>
             <w:hyperlink r:id="rId8" w:history="1">
@@ -831,7 +831,7 @@
         </w:tc>
         <w:tc>
           <w:tcPr>
-            <w:tcW w:w="2172" w:type="dxa"/>
+            <w:tcW w:w="1168" w:type="dxa"/>
           </w:tcPr>
           <w:p>
             <w:r>
@@ -841,7 +841,7 @@
         </w:tc>
         <w:tc>
           <w:tcPr>
-            <w:tcW w:w="1426" w:type="dxa"/>
+            <w:tcW w:w="1259" w:type="dxa"/>
           </w:tcPr>
           <w:p>
             <w:r>
@@ -851,7 +851,7 @@
         </w:tc>
         <w:tc>
           <w:tcPr>
-            <w:tcW w:w="1260" w:type="dxa"/>
+            <w:tcW w:w="1168" w:type="dxa"/>
           </w:tcPr>
           <w:p>
             <w:r>
@@ -861,7 +861,7 @@
         </w:tc>
         <w:tc>
           <w:tcPr>
-            <w:tcW w:w="806" w:type="dxa"/>
+            <w:tcW w:w="725" w:type="dxa"/>
           </w:tcPr>
           <w:p>
             <w:r>
@@ -873,7 +873,7 @@
       <w:tr>
         <w:tc>
           <w:tcPr>
-            <w:tcW w:w="931" w:type="dxa"/>
+            <w:tcW w:w="831" w:type="dxa"/>
           </w:tcPr>
           <w:p>
             <w:r>
@@ -883,7 +883,7 @@
         </w:tc>
         <w:tc>
           <w:tcPr>
-            <w:tcW w:w="3033" w:type="dxa"/>
+            <w:tcW w:w="4477" w:type="dxa"/>
           </w:tcPr>
           <w:p>
             <w:hyperlink r:id="rId9" w:history="1">
@@ -898,7 +898,7 @@
         </w:tc>
         <w:tc>
           <w:tcPr>
-            <w:tcW w:w="2172" w:type="dxa"/>
+            <w:tcW w:w="1168" w:type="dxa"/>
           </w:tcPr>
           <w:p>
             <w:r>
@@ -908,7 +908,7 @@
         </w:tc>
         <w:tc>
           <w:tcPr>
-            <w:tcW w:w="1426" w:type="dxa"/>
+            <w:tcW w:w="1259" w:type="dxa"/>
           </w:tcPr>
           <w:p>
             <w:r>
@@ -918,7 +918,7 @@
         </w:tc>
         <w:tc>
           <w:tcPr>
-            <w:tcW w:w="1260" w:type="dxa"/>
+            <w:tcW w:w="1168" w:type="dxa"/>
           </w:tcPr>
           <w:p>
             <w:r>
@@ -928,7 +928,7 @@
         </w:tc>
         <w:tc>
           <w:tcPr>
-            <w:tcW w:w="806" w:type="dxa"/>
+            <w:tcW w:w="725" w:type="dxa"/>
           </w:tcPr>
           <w:p>
             <w:r>
@@ -940,7 +940,7 @@
       <w:tr>
         <w:tc>
           <w:tcPr>
-            <w:tcW w:w="931" w:type="dxa"/>
+            <w:tcW w:w="831" w:type="dxa"/>
           </w:tcPr>
           <w:p>
             <w:r>
@@ -950,7 +950,7 @@
         </w:tc>
         <w:tc>
           <w:tcPr>
-            <w:tcW w:w="3033" w:type="dxa"/>
+            <w:tcW w:w="4477" w:type="dxa"/>
           </w:tcPr>
           <w:p>
             <w:r>
@@ -960,7 +960,7 @@
         </w:tc>
         <w:tc>
           <w:tcPr>
-            <w:tcW w:w="2172" w:type="dxa"/>
+            <w:tcW w:w="1168" w:type="dxa"/>
           </w:tcPr>
           <w:p>
             <w:r>
@@ -970,7 +970,7 @@
         </w:tc>
         <w:tc>
           <w:tcPr>
-            <w:tcW w:w="1426" w:type="dxa"/>
+            <w:tcW w:w="1259" w:type="dxa"/>
           </w:tcPr>
           <w:p>
             <w:r>
@@ -980,7 +980,7 @@
         </w:tc>
         <w:tc>
           <w:tcPr>
-            <w:tcW w:w="1260" w:type="dxa"/>
+            <w:tcW w:w="1168" w:type="dxa"/>
           </w:tcPr>
           <w:p>
             <w:r>
@@ -990,7 +990,7 @@
         </w:tc>
         <w:tc>
           <w:tcPr>
-            <w:tcW w:w="806" w:type="dxa"/>
+            <w:tcW w:w="725" w:type="dxa"/>
           </w:tcPr>
           <w:p>
             <w:r>
@@ -1002,7 +1002,7 @@
       <w:tr>
         <w:tc>
           <w:tcPr>
-            <w:tcW w:w="931" w:type="dxa"/>
+            <w:tcW w:w="831" w:type="dxa"/>
           </w:tcPr>
           <w:p>
             <w:r>
@@ -1012,7 +1012,7 @@
         </w:tc>
         <w:tc>
           <w:tcPr>
-            <w:tcW w:w="3033" w:type="dxa"/>
+            <w:tcW w:w="4477" w:type="dxa"/>
           </w:tcPr>
           <w:p>
             <w:r>
@@ -1022,7 +1022,7 @@
         </w:tc>
         <w:tc>
           <w:tcPr>
-            <w:tcW w:w="2172" w:type="dxa"/>
+            <w:tcW w:w="1168" w:type="dxa"/>
           </w:tcPr>
           <w:p>
             <w:r>
@@ -1032,7 +1032,7 @@
         </w:tc>
         <w:tc>
           <w:tcPr>
-            <w:tcW w:w="1426" w:type="dxa"/>
+            <w:tcW w:w="1259" w:type="dxa"/>
           </w:tcPr>
           <w:p>
             <w:r>
@@ -1042,7 +1042,7 @@
         </w:tc>
         <w:tc>
           <w:tcPr>
-            <w:tcW w:w="1260" w:type="dxa"/>
+            <w:tcW w:w="1168" w:type="dxa"/>
           </w:tcPr>
           <w:p>
             <w:r>
@@ -1052,7 +1052,7 @@
         </w:tc>
         <w:tc>
           <w:tcPr>
-            <w:tcW w:w="806" w:type="dxa"/>
+            <w:tcW w:w="725" w:type="dxa"/>
           </w:tcPr>
           <w:p>
             <w:r>
@@ -1064,7 +1064,7 @@
       <w:tr>
         <w:tc>
           <w:tcPr>
-            <w:tcW w:w="931" w:type="dxa"/>
+            <w:tcW w:w="831" w:type="dxa"/>
           </w:tcPr>
           <w:p>
             <w:r>
@@ -1075,7 +1075,7 @@
         </w:tc>
         <w:tc>
           <w:tcPr>
-            <w:tcW w:w="3033" w:type="dxa"/>
+            <w:tcW w:w="4477" w:type="dxa"/>
           </w:tcPr>
           <w:p>
             <w:hyperlink r:id="rId10" w:history="1">
@@ -1090,7 +1090,7 @@
         </w:tc>
         <w:tc>
           <w:tcPr>
-            <w:tcW w:w="2172" w:type="dxa"/>
+            <w:tcW w:w="1168" w:type="dxa"/>
           </w:tcPr>
           <w:p>
             <w:r>
@@ -1100,7 +1100,7 @@
         </w:tc>
         <w:tc>
           <w:tcPr>
-            <w:tcW w:w="1426" w:type="dxa"/>
+            <w:tcW w:w="1259" w:type="dxa"/>
           </w:tcPr>
           <w:p>
             <w:r>
@@ -1110,7 +1110,7 @@
         </w:tc>
         <w:tc>
           <w:tcPr>
-            <w:tcW w:w="1260" w:type="dxa"/>
+            <w:tcW w:w="1168" w:type="dxa"/>
           </w:tcPr>
           <w:p>
             <w:r>
@@ -1120,7 +1120,7 @@
         </w:tc>
         <w:tc>
           <w:tcPr>
-            <w:tcW w:w="806" w:type="dxa"/>
+            <w:tcW w:w="725" w:type="dxa"/>
           </w:tcPr>
           <w:p>
             <w:r>
@@ -1132,7 +1132,7 @@
       <w:tr>
         <w:tc>
           <w:tcPr>
-            <w:tcW w:w="931" w:type="dxa"/>
+            <w:tcW w:w="831" w:type="dxa"/>
           </w:tcPr>
           <w:p>
             <w:r>
@@ -1142,7 +1142,7 @@
         </w:tc>
         <w:tc>
           <w:tcPr>
-            <w:tcW w:w="3033" w:type="dxa"/>
+            <w:tcW w:w="4477" w:type="dxa"/>
           </w:tcPr>
           <w:p>
             <w:hyperlink r:id="rId11" w:history="1">
@@ -1157,7 +1157,7 @@
         </w:tc>
         <w:tc>
           <w:tcPr>
-            <w:tcW w:w="2172" w:type="dxa"/>
+            <w:tcW w:w="1168" w:type="dxa"/>
           </w:tcPr>
           <w:p>
             <w:r>
@@ -1167,7 +1167,7 @@
         </w:tc>
         <w:tc>
           <w:tcPr>
-            <w:tcW w:w="1426" w:type="dxa"/>
+            <w:tcW w:w="1259" w:type="dxa"/>
           </w:tcPr>
           <w:p>
             <w:r>
@@ -1177,7 +1177,7 @@
         </w:tc>
         <w:tc>
           <w:tcPr>
-            <w:tcW w:w="1260" w:type="dxa"/>
+            <w:tcW w:w="1168" w:type="dxa"/>
           </w:tcPr>
           <w:p>
             <w:r>
@@ -1187,7 +1187,7 @@
         </w:tc>
         <w:tc>
           <w:tcPr>
-            <w:tcW w:w="806" w:type="dxa"/>
+            <w:tcW w:w="725" w:type="dxa"/>
           </w:tcPr>
           <w:p>
             <w:r>
@@ -1199,7 +1199,7 @@
       <w:tr>
         <w:tc>
           <w:tcPr>
-            <w:tcW w:w="931" w:type="dxa"/>
+            <w:tcW w:w="831" w:type="dxa"/>
           </w:tcPr>
           <w:p>
             <w:r>
@@ -1209,7 +1209,7 @@
         </w:tc>
         <w:tc>
           <w:tcPr>
-            <w:tcW w:w="3033" w:type="dxa"/>
+            <w:tcW w:w="4477" w:type="dxa"/>
           </w:tcPr>
           <w:p>
             <w:hyperlink r:id="rId12" w:history="1">
@@ -1224,7 +1224,7 @@
         </w:tc>
         <w:tc>
           <w:tcPr>
-            <w:tcW w:w="2172" w:type="dxa"/>
+            <w:tcW w:w="1168" w:type="dxa"/>
           </w:tcPr>
           <w:p>
             <w:r>
@@ -1234,7 +1234,7 @@
         </w:tc>
         <w:tc>
           <w:tcPr>
-            <w:tcW w:w="1426" w:type="dxa"/>
+            <w:tcW w:w="1259" w:type="dxa"/>
           </w:tcPr>
           <w:p>
             <w:r>
@@ -1244,7 +1244,7 @@
         </w:tc>
         <w:tc>
           <w:tcPr>
-            <w:tcW w:w="1260" w:type="dxa"/>
+            <w:tcW w:w="1168" w:type="dxa"/>
           </w:tcPr>
           <w:p>
             <w:r>
@@ -1254,7 +1254,7 @@
         </w:tc>
         <w:tc>
           <w:tcPr>
-            <w:tcW w:w="806" w:type="dxa"/>
+            <w:tcW w:w="725" w:type="dxa"/>
           </w:tcPr>
           <w:p>
             <w:r>
@@ -1266,7 +1266,7 @@
       <w:tr>
         <w:tc>
           <w:tcPr>
-            <w:tcW w:w="931" w:type="dxa"/>
+            <w:tcW w:w="831" w:type="dxa"/>
           </w:tcPr>
           <w:p>
             <w:r>
@@ -1276,7 +1276,7 @@
         </w:tc>
         <w:tc>
           <w:tcPr>
-            <w:tcW w:w="3033" w:type="dxa"/>
+            <w:tcW w:w="4477" w:type="dxa"/>
           </w:tcPr>
           <w:p>
             <w:hyperlink r:id="rId13" w:history="1">
@@ -1291,7 +1291,7 @@
         </w:tc>
         <w:tc>
           <w:tcPr>
-            <w:tcW w:w="2172" w:type="dxa"/>
+            <w:tcW w:w="1168" w:type="dxa"/>
           </w:tcPr>
           <w:p>
             <w:r>
@@ -1307,7 +1307,7 @@
         </w:tc>
         <w:tc>
           <w:tcPr>
-            <w:tcW w:w="1426" w:type="dxa"/>
+            <w:tcW w:w="1259" w:type="dxa"/>
           </w:tcPr>
           <w:p>
             <w:r>
@@ -1317,7 +1317,7 @@
         </w:tc>
         <w:tc>
           <w:tcPr>
-            <w:tcW w:w="1260" w:type="dxa"/>
+            <w:tcW w:w="1168" w:type="dxa"/>
           </w:tcPr>
           <w:p>
             <w:r>
@@ -1330,7 +1330,7 @@
         </w:tc>
         <w:tc>
           <w:tcPr>
-            <w:tcW w:w="806" w:type="dxa"/>
+            <w:tcW w:w="725" w:type="dxa"/>
           </w:tcPr>
           <w:p>
             <w:r>
@@ -1342,7 +1342,7 @@
       <w:tr>
         <w:tc>
           <w:tcPr>
-            <w:tcW w:w="931" w:type="dxa"/>
+            <w:tcW w:w="831" w:type="dxa"/>
           </w:tcPr>
           <w:p>
             <w:r>
@@ -1352,7 +1352,7 @@
         </w:tc>
         <w:tc>
           <w:tcPr>
-            <w:tcW w:w="3033" w:type="dxa"/>
+            <w:tcW w:w="4477" w:type="dxa"/>
           </w:tcPr>
           <w:p>
             <w:hyperlink r:id="rId14" w:history="1">
@@ -1367,7 +1367,7 @@
         </w:tc>
         <w:tc>
           <w:tcPr>
-            <w:tcW w:w="2172" w:type="dxa"/>
+            <w:tcW w:w="1168" w:type="dxa"/>
           </w:tcPr>
           <w:p>
             <w:r>
@@ -1377,7 +1377,7 @@
         </w:tc>
         <w:tc>
           <w:tcPr>
-            <w:tcW w:w="1426" w:type="dxa"/>
+            <w:tcW w:w="1259" w:type="dxa"/>
           </w:tcPr>
           <w:p>
             <w:r>
@@ -1387,7 +1387,7 @@
         </w:tc>
         <w:tc>
           <w:tcPr>
-            <w:tcW w:w="1260" w:type="dxa"/>
+            <w:tcW w:w="1168" w:type="dxa"/>
           </w:tcPr>
           <w:p>
             <w:r>
@@ -1397,7 +1397,7 @@
         </w:tc>
         <w:tc>
           <w:tcPr>
-            <w:tcW w:w="806" w:type="dxa"/>
+            <w:tcW w:w="725" w:type="dxa"/>
           </w:tcPr>
           <w:p>
             <w:r>
@@ -1409,7 +1409,7 @@
       <w:tr>
         <w:tc>
           <w:tcPr>
-            <w:tcW w:w="931" w:type="dxa"/>
+            <w:tcW w:w="831" w:type="dxa"/>
           </w:tcPr>
           <w:p>
             <w:r>
@@ -1419,7 +1419,7 @@
         </w:tc>
         <w:tc>
           <w:tcPr>
-            <w:tcW w:w="3033" w:type="dxa"/>
+            <w:tcW w:w="4477" w:type="dxa"/>
           </w:tcPr>
           <w:p>
             <w:hyperlink r:id="rId15" w:history="1">
@@ -1434,7 +1434,7 @@
         </w:tc>
         <w:tc>
           <w:tcPr>
-            <w:tcW w:w="2172" w:type="dxa"/>
+            <w:tcW w:w="1168" w:type="dxa"/>
           </w:tcPr>
           <w:p>
             <w:r>
@@ -1444,7 +1444,7 @@
         </w:tc>
         <w:tc>
           <w:tcPr>
-            <w:tcW w:w="1426" w:type="dxa"/>
+            <w:tcW w:w="1259" w:type="dxa"/>
           </w:tcPr>
           <w:p>
             <w:r>
@@ -1454,7 +1454,7 @@
         </w:tc>
         <w:tc>
           <w:tcPr>
-            <w:tcW w:w="1260" w:type="dxa"/>
+            <w:tcW w:w="1168" w:type="dxa"/>
           </w:tcPr>
           <w:p>
             <w:r>
@@ -1464,7 +1464,7 @@
         </w:tc>
         <w:tc>
           <w:tcPr>
-            <w:tcW w:w="806" w:type="dxa"/>
+            <w:tcW w:w="725" w:type="dxa"/>
           </w:tcPr>
           <w:p>
             <w:r>
@@ -1476,7 +1476,7 @@
       <w:tr>
         <w:tc>
           <w:tcPr>
-            <w:tcW w:w="931" w:type="dxa"/>
+            <w:tcW w:w="831" w:type="dxa"/>
           </w:tcPr>
           <w:p>
             <w:r>
@@ -1486,7 +1486,7 @@
         </w:tc>
         <w:tc>
           <w:tcPr>
-            <w:tcW w:w="3033" w:type="dxa"/>
+            <w:tcW w:w="4477" w:type="dxa"/>
           </w:tcPr>
           <w:p>
             <w:hyperlink r:id="rId16" w:history="1">
@@ -1494,56 +1494,128 @@
                 <w:rPr>
                   <w:rStyle w:val="Collegamentoipertestuale"/>
                 </w:rPr>
-                <w:t>https://www.comune.bisceglie.bt.it/cittadino/territorio-e-urbanistica/nuova-biblioteca-comunale-e-sistem</w:t>
+                <w:t>https://www.comune.bisceglie.bt.it/cittadino/territorio-e-urbanistica/nuova-biblioteca-comunale-e-sistema-integrato-di-biblioteche-di</w:t>
               </w:r>
-              <w:bookmarkStart w:id="0" w:name="_GoBack"/>
-              <w:bookmarkEnd w:id="0"/>
+            </w:hyperlink>
+          </w:p>
+        </w:tc>
+        <w:tc>
+          <w:tcPr>
+            <w:tcW w:w="1168" w:type="dxa"/>
+          </w:tcPr>
+          <w:p>
+            <w:r>
+              <w:t>La pagina non ha una struttura chiara in sezioni</w:t>
+            </w:r>
+          </w:p>
+        </w:tc>
+        <w:tc>
+          <w:tcPr>
+            <w:tcW w:w="1259" w:type="dxa"/>
+          </w:tcPr>
+          <w:p>
+            <w:r>
+              <w:t>Visibilità dello stato del sistema</w:t>
+            </w:r>
+          </w:p>
+        </w:tc>
+        <w:tc>
+          <w:tcPr>
+            <w:tcW w:w="1168" w:type="dxa"/>
+          </w:tcPr>
+          <w:p>
+            <w:r>
+              <w:t>Suddividere la pagina in sezioni</w:t>
+            </w:r>
+          </w:p>
+        </w:tc>
+        <w:tc>
+          <w:tcPr>
+            <w:tcW w:w="725" w:type="dxa"/>
+          </w:tcPr>
+          <w:p>
+            <w:r>
+              <w:t>3</w:t>
+            </w:r>
+          </w:p>
+        </w:tc>
+      </w:tr>
+      <w:tr>
+        <w:tc>
+          <w:tcPr>
+            <w:tcW w:w="831" w:type="dxa"/>
+          </w:tcPr>
+          <w:p>
+            <w:r>
+              <w:t>20</w:t>
+            </w:r>
+          </w:p>
+        </w:tc>
+        <w:tc>
+          <w:tcPr>
+            <w:tcW w:w="4477" w:type="dxa"/>
+          </w:tcPr>
+          <w:p>
+            <w:pPr>
+              <w:jc w:val="both"/>
+            </w:pPr>
+            <w:hyperlink r:id="rId17" w:history="1">
               <w:r>
                 <w:rPr>
                   <w:rStyle w:val="Collegamentoipertestuale"/>
                 </w:rPr>
-                <w:t>a-integrato-di-biblioteche-di</w:t>
+                <w:t>https://www.comune.bisceglie.bt.it/istituzionale/il-comune</w:t>
               </w:r>
             </w:hyperlink>
           </w:p>
         </w:tc>
         <w:tc>
           <w:tcPr>
-            <w:tcW w:w="2172" w:type="dxa"/>
-          </w:tcPr>
-          <w:p>
-            <w:r>
-              <w:t>La pagina non ha una struttura chiara in sezioni</w:t>
-            </w:r>
-          </w:p>
-        </w:tc>
-        <w:tc>
-          <w:tcPr>
-            <w:tcW w:w="1426" w:type="dxa"/>
-          </w:tcPr>
-          <w:p>
-            <w:r>
-              <w:t>Visibilità dello stato del sistema</w:t>
-            </w:r>
-          </w:p>
-        </w:tc>
-        <w:tc>
-          <w:tcPr>
-            <w:tcW w:w="1260" w:type="dxa"/>
-          </w:tcPr>
-          <w:p>
-            <w:r>
-              <w:t>Suddividere la pagina in sezioni</w:t>
-            </w:r>
-          </w:p>
-        </w:tc>
-        <w:tc>
-          <w:tcPr>
-            <w:tcW w:w="806" w:type="dxa"/>
-          </w:tcPr>
-          <w:p>
-            <w:r>
-              <w:t>3</w:t>
+            <w:tcW w:w="1168" w:type="dxa"/>
+          </w:tcPr>
+          <w:p>
+            <w:r>
+              <w:t xml:space="preserve">Il menù laterale destro cambia l’ordine degli elementi in </w:t>
+            </w:r>
+            <w:r>
+              <w:lastRenderedPageBreak/>
+              <w:t>maniera casuale</w:t>
+            </w:r>
+          </w:p>
+        </w:tc>
+        <w:tc>
+          <w:tcPr>
+            <w:tcW w:w="1259" w:type="dxa"/>
+          </w:tcPr>
+          <w:p>
+            <w:r>
+              <w:lastRenderedPageBreak/>
+              <w:t>Coerenza e standard</w:t>
+            </w:r>
+          </w:p>
+        </w:tc>
+        <w:tc>
+          <w:tcPr>
+            <w:tcW w:w="1168" w:type="dxa"/>
+          </w:tcPr>
+          <w:p>
+            <w:r>
+              <w:t xml:space="preserve">Rendere permanente l’ordine degli </w:t>
+            </w:r>
+            <w:bookmarkStart w:id="0" w:name="_GoBack"/>
+            <w:bookmarkEnd w:id="0"/>
+            <w:r>
+              <w:t>elementi nel menù</w:t>
+            </w:r>
+          </w:p>
+        </w:tc>
+        <w:tc>
+          <w:tcPr>
+            <w:tcW w:w="725" w:type="dxa"/>
+          </w:tcPr>
+          <w:p>
+            <w:r>
+              <w:t>1</w:t>
             </w:r>
           </w:p>
         </w:tc>
@@ -1827,6 +1899,7 @@
     <w:lsdException w:name="HTML Sample" w:semiHidden="1" w:unhideWhenUsed="1"/>
     <w:lsdException w:name="HTML Typewriter" w:semiHidden="1" w:unhideWhenUsed="1"/>
     <w:lsdException w:name="HTML Variable" w:semiHidden="1" w:unhideWhenUsed="1"/>
+    <w:lsdException w:name="Normal Table" w:semiHidden="1" w:unhideWhenUsed="1"/>
     <w:lsdException w:name="annotation subject" w:semiHidden="1" w:unhideWhenUsed="1"/>
     <w:lsdException w:name="No List" w:semiHidden="1" w:unhideWhenUsed="1"/>
     <w:lsdException w:name="Outline List 1" w:semiHidden="1" w:unhideWhenUsed="1"/>
@@ -1870,8 +1943,10 @@
     <w:lsdException w:name="Table Elegant" w:semiHidden="1" w:unhideWhenUsed="1"/>
     <w:lsdException w:name="Table Professional" w:semiHidden="1" w:unhideWhenUsed="1"/>
     <w:lsdException w:name="Table Subtle 1" w:semiHidden="1" w:unhideWhenUsed="1"/>
+    <w:lsdException w:name="Table Subtle 2" w:semiHidden="1" w:unhideWhenUsed="1"/>
     <w:lsdException w:name="Table Web 1" w:semiHidden="1" w:unhideWhenUsed="1"/>
     <w:lsdException w:name="Table Web 2" w:semiHidden="1" w:unhideWhenUsed="1"/>
+    <w:lsdException w:name="Table Web 3" w:semiHidden="1" w:unhideWhenUsed="1"/>
     <w:lsdException w:name="Balloon Text" w:semiHidden="1" w:unhideWhenUsed="1"/>
     <w:lsdException w:name="Table Grid" w:uiPriority="59"/>
     <w:lsdException w:name="Table Theme" w:semiHidden="1" w:unhideWhenUsed="1"/>

</xml_diff>